<commit_message>
Dodati linkovi ka stranicama kontakt.html i onama.html
</commit_message>
<xml_diff>
--- a/SSU/SSU-Izmena profila restorana.docx
+++ b/SSU/SSU-Izmena profila restorana.docx
@@ -563,7 +563,7 @@
         </w:rPr>
         <w:fldChar w:fldCharType="separate"/>
       </w:r>
-      <w:hyperlink w:anchor="_Toc5555015" w:history="1">
+      <w:hyperlink w:anchor="_Toc5617892" w:history="1">
         <w:r>
           <w:rPr>
             <w:rStyle w:val="Hyperlink"/>
@@ -606,7 +606,7 @@
             <w:noProof/>
             <w:webHidden/>
           </w:rPr>
-          <w:instrText xml:space="preserve"> PAGEREF _Toc5555015 \h </w:instrText>
+          <w:instrText xml:space="preserve"> PAGEREF _Toc5617892 \h </w:instrText>
         </w:r>
         <w:r>
           <w:rPr>
@@ -651,7 +651,7 @@
           <w:lang w:val="sr-Latn-RS" w:eastAsia="sr-Latn-RS"/>
         </w:rPr>
       </w:pPr>
-      <w:hyperlink w:anchor="_Toc5555016" w:history="1">
+      <w:hyperlink w:anchor="_Toc5617893" w:history="1">
         <w:r>
           <w:rPr>
             <w:rStyle w:val="Hyperlink"/>
@@ -696,7 +696,7 @@
             <w:noProof/>
             <w:webHidden/>
           </w:rPr>
-          <w:instrText xml:space="preserve"> PAGEREF _Toc5555016 \h </w:instrText>
+          <w:instrText xml:space="preserve"> PAGEREF _Toc5617893 \h </w:instrText>
         </w:r>
         <w:r>
           <w:rPr>
@@ -741,7 +741,7 @@
           <w:lang w:val="sr-Latn-RS" w:eastAsia="sr-Latn-RS"/>
         </w:rPr>
       </w:pPr>
-      <w:hyperlink w:anchor="_Toc5555017" w:history="1">
+      <w:hyperlink w:anchor="_Toc5617894" w:history="1">
         <w:r>
           <w:rPr>
             <w:rStyle w:val="Hyperlink"/>
@@ -786,7 +786,7 @@
             <w:noProof/>
             <w:webHidden/>
           </w:rPr>
-          <w:instrText xml:space="preserve"> PAGEREF _Toc5555017 \h </w:instrText>
+          <w:instrText xml:space="preserve"> PAGEREF _Toc5617894 \h </w:instrText>
         </w:r>
         <w:r>
           <w:rPr>
@@ -831,7 +831,7 @@
           <w:lang w:val="sr-Latn-RS" w:eastAsia="sr-Latn-RS"/>
         </w:rPr>
       </w:pPr>
-      <w:hyperlink w:anchor="_Toc5555018" w:history="1">
+      <w:hyperlink w:anchor="_Toc5617895" w:history="1">
         <w:r>
           <w:rPr>
             <w:rStyle w:val="Hyperlink"/>
@@ -876,7 +876,7 @@
             <w:noProof/>
             <w:webHidden/>
           </w:rPr>
-          <w:instrText xml:space="preserve"> PAGEREF _Toc5555018 \h </w:instrText>
+          <w:instrText xml:space="preserve"> PAGEREF _Toc5617895 \h </w:instrText>
         </w:r>
         <w:r>
           <w:rPr>
@@ -921,7 +921,7 @@
           <w:lang w:val="sr-Latn-RS" w:eastAsia="sr-Latn-RS"/>
         </w:rPr>
       </w:pPr>
-      <w:hyperlink w:anchor="_Toc5555019" w:history="1">
+      <w:hyperlink w:anchor="_Toc5617896" w:history="1">
         <w:r>
           <w:rPr>
             <w:rStyle w:val="Hyperlink"/>
@@ -966,7 +966,7 @@
             <w:noProof/>
             <w:webHidden/>
           </w:rPr>
-          <w:instrText xml:space="preserve"> PAGEREF _Toc5555019 \h </w:instrText>
+          <w:instrText xml:space="preserve"> PAGEREF _Toc5617896 \h </w:instrText>
         </w:r>
         <w:r>
           <w:rPr>
@@ -1011,7 +1011,7 @@
           <w:lang w:val="sr-Latn-RS" w:eastAsia="sr-Latn-RS"/>
         </w:rPr>
       </w:pPr>
-      <w:hyperlink w:anchor="_Toc5555020" w:history="1">
+      <w:hyperlink w:anchor="_Toc5617897" w:history="1">
         <w:r>
           <w:rPr>
             <w:rStyle w:val="Hyperlink"/>
@@ -1056,7 +1056,7 @@
             <w:noProof/>
             <w:webHidden/>
           </w:rPr>
-          <w:instrText xml:space="preserve"> PAGEREF _Toc5555020 \h </w:instrText>
+          <w:instrText xml:space="preserve"> PAGEREF _Toc5617897 \h </w:instrText>
         </w:r>
         <w:r>
           <w:rPr>
@@ -1101,7 +1101,7 @@
           <w:lang w:val="sr-Latn-RS" w:eastAsia="sr-Latn-RS"/>
         </w:rPr>
       </w:pPr>
-      <w:hyperlink w:anchor="_Toc5555021" w:history="1">
+      <w:hyperlink w:anchor="_Toc5617898" w:history="1">
         <w:r>
           <w:rPr>
             <w:rStyle w:val="Hyperlink"/>
@@ -1146,7 +1146,7 @@
             <w:noProof/>
             <w:webHidden/>
           </w:rPr>
-          <w:instrText xml:space="preserve"> PAGEREF _Toc5555021 \h </w:instrText>
+          <w:instrText xml:space="preserve"> PAGEREF _Toc5617898 \h </w:instrText>
         </w:r>
         <w:r>
           <w:rPr>
@@ -1191,7 +1191,7 @@
           <w:lang w:val="sr-Latn-RS" w:eastAsia="sr-Latn-RS"/>
         </w:rPr>
       </w:pPr>
-      <w:hyperlink w:anchor="_Toc5555022" w:history="1">
+      <w:hyperlink w:anchor="_Toc5617899" w:history="1">
         <w:r>
           <w:rPr>
             <w:rStyle w:val="Hyperlink"/>
@@ -1236,7 +1236,7 @@
             <w:noProof/>
             <w:webHidden/>
           </w:rPr>
-          <w:instrText xml:space="preserve"> PAGEREF _Toc5555022 \h </w:instrText>
+          <w:instrText xml:space="preserve"> PAGEREF _Toc5617899 \h </w:instrText>
         </w:r>
         <w:r>
           <w:rPr>
@@ -1281,7 +1281,7 @@
           <w:lang w:val="sr-Latn-RS" w:eastAsia="sr-Latn-RS"/>
         </w:rPr>
       </w:pPr>
-      <w:hyperlink w:anchor="_Toc5555023" w:history="1">
+      <w:hyperlink w:anchor="_Toc5617900" w:history="1">
         <w:r>
           <w:rPr>
             <w:rStyle w:val="Hyperlink"/>
@@ -1324,7 +1324,7 @@
             <w:noProof/>
             <w:webHidden/>
           </w:rPr>
-          <w:instrText xml:space="preserve"> PAGEREF _Toc5555023 \h </w:instrText>
+          <w:instrText xml:space="preserve"> PAGEREF _Toc5617900 \h </w:instrText>
         </w:r>
         <w:r>
           <w:rPr>
@@ -1369,7 +1369,7 @@
           <w:lang w:val="sr-Latn-RS" w:eastAsia="sr-Latn-RS"/>
         </w:rPr>
       </w:pPr>
-      <w:hyperlink w:anchor="_Toc5555024" w:history="1">
+      <w:hyperlink w:anchor="_Toc5617901" w:history="1">
         <w:r>
           <w:rPr>
             <w:rStyle w:val="Hyperlink"/>
@@ -1414,7 +1414,7 @@
             <w:noProof/>
             <w:webHidden/>
           </w:rPr>
-          <w:instrText xml:space="preserve"> PAGEREF _Toc5555024 \h </w:instrText>
+          <w:instrText xml:space="preserve"> PAGEREF _Toc5617901 \h </w:instrText>
         </w:r>
         <w:r>
           <w:rPr>
@@ -1459,7 +1459,7 @@
           <w:lang w:val="sr-Latn-RS" w:eastAsia="sr-Latn-RS"/>
         </w:rPr>
       </w:pPr>
-      <w:hyperlink w:anchor="_Toc5555025" w:history="1">
+      <w:hyperlink w:anchor="_Toc5617902" w:history="1">
         <w:r>
           <w:rPr>
             <w:rStyle w:val="Hyperlink"/>
@@ -1504,7 +1504,7 @@
             <w:noProof/>
             <w:webHidden/>
           </w:rPr>
-          <w:instrText xml:space="preserve"> PAGEREF _Toc5555025 \h </w:instrText>
+          <w:instrText xml:space="preserve"> PAGEREF _Toc5617902 \h </w:instrText>
         </w:r>
         <w:r>
           <w:rPr>
@@ -1524,7 +1524,7 @@
             <w:noProof/>
             <w:webHidden/>
           </w:rPr>
-          <w:t>5</w:t>
+          <w:t>6</w:t>
         </w:r>
         <w:r>
           <w:rPr>
@@ -1549,7 +1549,7 @@
           <w:lang w:val="sr-Latn-RS" w:eastAsia="sr-Latn-RS"/>
         </w:rPr>
       </w:pPr>
-      <w:hyperlink w:anchor="_Toc5555026" w:history="1">
+      <w:hyperlink w:anchor="_Toc5617903" w:history="1">
         <w:r>
           <w:rPr>
             <w:rStyle w:val="Hyperlink"/>
@@ -1594,7 +1594,7 @@
             <w:noProof/>
             <w:webHidden/>
           </w:rPr>
-          <w:instrText xml:space="preserve"> PAGEREF _Toc5555026 \h </w:instrText>
+          <w:instrText xml:space="preserve"> PAGEREF _Toc5617903 \h </w:instrText>
         </w:r>
         <w:r>
           <w:rPr>
@@ -1639,7 +1639,7 @@
           <w:lang w:val="sr-Latn-RS" w:eastAsia="sr-Latn-RS"/>
         </w:rPr>
       </w:pPr>
-      <w:hyperlink w:anchor="_Toc5555027" w:history="1">
+      <w:hyperlink w:anchor="_Toc5617904" w:history="1">
         <w:r>
           <w:rPr>
             <w:rStyle w:val="Hyperlink"/>
@@ -1684,7 +1684,7 @@
             <w:noProof/>
             <w:webHidden/>
           </w:rPr>
-          <w:instrText xml:space="preserve"> PAGEREF _Toc5555027 \h </w:instrText>
+          <w:instrText xml:space="preserve"> PAGEREF _Toc5617904 \h </w:instrText>
         </w:r>
         <w:r>
           <w:rPr>
@@ -1729,7 +1729,7 @@
           <w:lang w:val="sr-Latn-RS" w:eastAsia="sr-Latn-RS"/>
         </w:rPr>
       </w:pPr>
-      <w:hyperlink w:anchor="_Toc5555028" w:history="1">
+      <w:hyperlink w:anchor="_Toc5617905" w:history="1">
         <w:r>
           <w:rPr>
             <w:rStyle w:val="Hyperlink"/>
@@ -1774,7 +1774,7 @@
             <w:noProof/>
             <w:webHidden/>
           </w:rPr>
-          <w:instrText xml:space="preserve"> PAGEREF _Toc5555028 \h </w:instrText>
+          <w:instrText xml:space="preserve"> PAGEREF _Toc5617905 \h </w:instrText>
         </w:r>
         <w:r>
           <w:rPr>
@@ -1830,18 +1830,20 @@
         </w:rPr>
         <w:br w:type="page"/>
       </w:r>
+      <w:bookmarkStart w:id="0" w:name="_GoBack"/>
+      <w:bookmarkEnd w:id="0"/>
     </w:p>
     <w:p>
       <w:pPr>
         <w:pStyle w:val="Heading1"/>
       </w:pPr>
-      <w:bookmarkStart w:id="0" w:name="_Toc5555015"/>
+      <w:bookmarkStart w:id="1" w:name="_Toc5617892"/>
       <w:proofErr w:type="spellStart"/>
       <w:r>
         <w:lastRenderedPageBreak/>
         <w:t>Uvod</w:t>
       </w:r>
-      <w:bookmarkEnd w:id="0"/>
+      <w:bookmarkEnd w:id="1"/>
       <w:proofErr w:type="spellEnd"/>
     </w:p>
     <w:p>
@@ -1851,14 +1853,14 @@
           <w:lang w:val="sr-Latn-RS"/>
         </w:rPr>
       </w:pPr>
-      <w:bookmarkStart w:id="1" w:name="_Toc5555016"/>
+      <w:bookmarkStart w:id="2" w:name="_Toc5617893"/>
       <w:r>
         <w:rPr>
           <w:lang w:val="sr-Latn-RS"/>
         </w:rPr>
         <w:t>Rezime</w:t>
       </w:r>
-      <w:bookmarkEnd w:id="1"/>
+      <w:bookmarkEnd w:id="2"/>
     </w:p>
     <w:p>
       <w:pPr>
@@ -1926,14 +1928,14 @@
           <w:lang w:val="sr-Latn-RS"/>
         </w:rPr>
       </w:pPr>
-      <w:bookmarkStart w:id="2" w:name="_Toc5555017"/>
+      <w:bookmarkStart w:id="3" w:name="_Toc5617894"/>
       <w:r>
         <w:rPr>
           <w:lang w:val="sr-Latn-RS"/>
         </w:rPr>
         <w:t>Namena dokumenta i ciljne grupe</w:t>
       </w:r>
-      <w:bookmarkEnd w:id="2"/>
+      <w:bookmarkEnd w:id="3"/>
     </w:p>
     <w:p>
       <w:pPr>
@@ -1963,14 +1965,14 @@
           <w:lang w:val="sr-Latn-RS"/>
         </w:rPr>
       </w:pPr>
-      <w:bookmarkStart w:id="3" w:name="_Toc5555018"/>
+      <w:bookmarkStart w:id="4" w:name="_Toc5617895"/>
       <w:r>
         <w:rPr>
           <w:lang w:val="sr-Latn-RS"/>
         </w:rPr>
         <w:t>Reference</w:t>
       </w:r>
-      <w:bookmarkEnd w:id="3"/>
+      <w:bookmarkEnd w:id="4"/>
     </w:p>
     <w:p>
       <w:pPr>
@@ -2015,14 +2017,14 @@
           <w:lang w:val="sr-Latn-RS"/>
         </w:rPr>
       </w:pPr>
-      <w:bookmarkStart w:id="4" w:name="_Toc5555019"/>
+      <w:bookmarkStart w:id="5" w:name="_Toc5617896"/>
       <w:r>
         <w:rPr>
           <w:lang w:val="sr-Latn-RS"/>
         </w:rPr>
         <w:t>Otvorena pitanja</w:t>
       </w:r>
-      <w:bookmarkEnd w:id="4"/>
+      <w:bookmarkEnd w:id="5"/>
     </w:p>
     <w:tbl>
       <w:tblPr>
@@ -2170,7 +2172,7 @@
           <w:lang w:val="sr-Latn-RS"/>
         </w:rPr>
       </w:pPr>
-      <w:bookmarkStart w:id="5" w:name="_Toc5555020"/>
+      <w:bookmarkStart w:id="6" w:name="_Toc5617897"/>
       <w:r>
         <w:rPr>
           <w:lang w:val="sr-Latn-RS"/>
@@ -2183,7 +2185,7 @@
         </w:rPr>
         <w:t>izmene profila restorana</w:t>
       </w:r>
-      <w:bookmarkEnd w:id="5"/>
+      <w:bookmarkEnd w:id="6"/>
     </w:p>
     <w:p>
       <w:pPr>
@@ -2192,14 +2194,14 @@
           <w:lang w:val="sr-Latn-RS"/>
         </w:rPr>
       </w:pPr>
-      <w:bookmarkStart w:id="6" w:name="_Toc5555021"/>
+      <w:bookmarkStart w:id="7" w:name="_Toc5617898"/>
       <w:r>
         <w:rPr>
           <w:lang w:val="sr-Latn-RS"/>
         </w:rPr>
         <w:t>Kratak opis</w:t>
       </w:r>
-      <w:bookmarkEnd w:id="6"/>
+      <w:bookmarkEnd w:id="7"/>
     </w:p>
     <w:p>
       <w:pPr>
@@ -2229,20 +2231,20 @@
           <w:lang w:val="sr-Latn-RS"/>
         </w:rPr>
       </w:pPr>
-      <w:bookmarkStart w:id="7" w:name="_Toc5555022"/>
+      <w:bookmarkStart w:id="8" w:name="_Toc5617899"/>
       <w:r>
         <w:rPr>
           <w:lang w:val="sr-Latn-RS"/>
         </w:rPr>
         <w:t>Tok događaja</w:t>
       </w:r>
-      <w:bookmarkEnd w:id="7"/>
+      <w:bookmarkEnd w:id="8"/>
     </w:p>
     <w:p>
       <w:pPr>
         <w:pStyle w:val="Heading3"/>
       </w:pPr>
-      <w:bookmarkStart w:id="8" w:name="_Toc5555023"/>
+      <w:bookmarkStart w:id="9" w:name="_Toc5617900"/>
       <w:proofErr w:type="spellStart"/>
       <w:r>
         <w:t>Korisnik</w:t>
@@ -2287,7 +2289,7 @@
       <w:r>
         <w:t>profilu</w:t>
       </w:r>
-      <w:bookmarkEnd w:id="8"/>
+      <w:bookmarkEnd w:id="9"/>
       <w:proofErr w:type="spellEnd"/>
     </w:p>
     <w:p>
@@ -2810,8 +2812,6 @@
         </w:rPr>
         <w:t>Proširenja:</w:t>
       </w:r>
-      <w:bookmarkStart w:id="9" w:name="_GoBack"/>
-      <w:bookmarkEnd w:id="9"/>
     </w:p>
     <w:p>
       <w:pPr>
@@ -2842,11 +2842,11 @@
         <w:t xml:space="preserve">Korisnik pritiska dugme </w:t>
       </w:r>
       <w:r>
-        <w:t>“</w:t>
+        <w:t xml:space="preserve">za </w:t>
       </w:r>
       <w:proofErr w:type="spellStart"/>
       <w:r>
-        <w:t>Promeni</w:t>
+        <w:t>odabir</w:t>
       </w:r>
       <w:proofErr w:type="spellEnd"/>
       <w:r>
@@ -2854,12 +2854,9 @@
       </w:r>
       <w:proofErr w:type="spellStart"/>
       <w:r>
-        <w:t>sliku</w:t>
+        <w:t>slike</w:t>
       </w:r>
       <w:proofErr w:type="spellEnd"/>
-      <w:r>
-        <w:t>”</w:t>
-      </w:r>
     </w:p>
     <w:p>
       <w:pPr>
@@ -2907,7 +2904,15 @@
       </w:r>
       <w:proofErr w:type="spellEnd"/>
       <w:r>
-        <w:t xml:space="preserve"> od </w:t>
+        <w:t xml:space="preserve"> </w:t>
+      </w:r>
+      <w:proofErr w:type="spellStart"/>
+      <w:r>
+        <w:t>od</w:t>
+      </w:r>
+      <w:proofErr w:type="spellEnd"/>
+      <w:r>
+        <w:t xml:space="preserve"> </w:t>
       </w:r>
       <w:proofErr w:type="spellStart"/>
       <w:r>
@@ -2998,7 +3003,7 @@
           <w:lang w:val="sr-Latn-RS"/>
         </w:rPr>
       </w:pPr>
-      <w:bookmarkStart w:id="10" w:name="_Toc5555024"/>
+      <w:bookmarkStart w:id="10" w:name="_Toc5617901"/>
       <w:r>
         <w:rPr>
           <w:lang w:val="sr-Latn-RS"/>
@@ -3080,7 +3085,7 @@
           <w:lang w:val="sr-Latn-RS"/>
         </w:rPr>
       </w:pPr>
-      <w:bookmarkStart w:id="11" w:name="_Toc5555025"/>
+      <w:bookmarkStart w:id="11" w:name="_Toc5617902"/>
       <w:r>
         <w:rPr>
           <w:lang w:val="sr-Latn-RS"/>
@@ -3169,7 +3174,7 @@
           <w:lang w:val="sr-Latn-RS"/>
         </w:rPr>
       </w:pPr>
-      <w:bookmarkStart w:id="12" w:name="_Toc5555026"/>
+      <w:bookmarkStart w:id="12" w:name="_Toc5617903"/>
       <w:r>
         <w:rPr>
           <w:lang w:val="sr-Latn-RS"/>
@@ -3199,7 +3204,7 @@
           <w:lang w:val="sr-Latn-RS"/>
         </w:rPr>
       </w:pPr>
-      <w:bookmarkStart w:id="13" w:name="_Toc5555027"/>
+      <w:bookmarkStart w:id="13" w:name="_Toc5617904"/>
       <w:r>
         <w:rPr>
           <w:lang w:val="sr-Latn-RS"/>
@@ -3241,7 +3246,7 @@
           <w:lang w:val="sr-Latn-RS"/>
         </w:rPr>
       </w:pPr>
-      <w:bookmarkStart w:id="14" w:name="_Toc5555028"/>
+      <w:bookmarkStart w:id="14" w:name="_Toc5617905"/>
       <w:r>
         <w:rPr>
           <w:lang w:val="sr-Latn-RS"/>
@@ -6855,7 +6860,7 @@
 </file>
 
 <file path=customXml/itemProps1.xml><?xml version="1.0" encoding="utf-8"?>
-<ds:datastoreItem xmlns:ds="http://schemas.openxmlformats.org/officeDocument/2006/customXml" ds:itemID="{2A793351-4B0D-4E86-B549-3CF1E3BA9D7C}">
+<ds:datastoreItem xmlns:ds="http://schemas.openxmlformats.org/officeDocument/2006/customXml" ds:itemID="{3B161F1B-08AF-4420-960F-C6C12B98799C}">
   <ds:schemaRefs>
     <ds:schemaRef ds:uri="http://schemas.openxmlformats.org/officeDocument/2006/bibliography"/>
   </ds:schemaRefs>

</xml_diff>

<commit_message>
Dodat SSU i izmenjeni neki SSU-ovi koji su u vezi sa restoranom
</commit_message>
<xml_diff>
--- a/SSU/SSU-Izmena profila restorana.docx
+++ b/SSU/SSU-Izmena profila restorana.docx
@@ -159,7 +159,7 @@
           <w:szCs w:val="24"/>
           <w:lang w:val="sr-Latn-RS"/>
         </w:rPr>
-        <w:t>1</w:t>
+        <w:t>2</w:t>
       </w:r>
     </w:p>
     <w:p>
@@ -453,6 +453,12 @@
                 <w:lang w:val="sr-Latn-RS"/>
               </w:rPr>
             </w:pPr>
+            <w:r>
+              <w:rPr>
+                <w:lang w:val="sr-Latn-RS"/>
+              </w:rPr>
+              <w:t>20.06.2019.</w:t>
+            </w:r>
           </w:p>
         </w:tc>
         <w:tc>
@@ -465,6 +471,12 @@
                 <w:lang w:val="sr-Latn-RS"/>
               </w:rPr>
             </w:pPr>
+            <w:r>
+              <w:rPr>
+                <w:lang w:val="sr-Latn-RS"/>
+              </w:rPr>
+              <w:t>1.2</w:t>
+            </w:r>
           </w:p>
         </w:tc>
         <w:tc>
@@ -477,6 +489,12 @@
                 <w:lang w:val="sr-Latn-RS"/>
               </w:rPr>
             </w:pPr>
+            <w:r>
+              <w:rPr>
+                <w:lang w:val="sr-Latn-RS"/>
+              </w:rPr>
+              <w:t>Finalna verzija</w:t>
+            </w:r>
           </w:p>
         </w:tc>
         <w:tc>
@@ -489,6 +507,12 @@
                 <w:lang w:val="sr-Latn-RS"/>
               </w:rPr>
             </w:pPr>
+            <w:r>
+              <w:rPr>
+                <w:lang w:val="sr-Latn-RS"/>
+              </w:rPr>
+              <w:t>Dunja Ćulafić</w:t>
+            </w:r>
           </w:p>
         </w:tc>
       </w:tr>
@@ -563,7 +587,7 @@
         </w:rPr>
         <w:fldChar w:fldCharType="separate"/>
       </w:r>
-      <w:hyperlink w:anchor="_Toc5617892" w:history="1">
+      <w:hyperlink w:anchor="_Toc11949395" w:history="1">
         <w:r>
           <w:rPr>
             <w:rStyle w:val="Hyperlink"/>
@@ -606,7 +630,7 @@
             <w:noProof/>
             <w:webHidden/>
           </w:rPr>
-          <w:instrText xml:space="preserve"> PAGEREF _Toc5617892 \h </w:instrText>
+          <w:instrText xml:space="preserve"> PAGEREF _Toc11949395 \h </w:instrText>
         </w:r>
         <w:r>
           <w:rPr>
@@ -651,7 +675,7 @@
           <w:lang w:val="sr-Latn-RS" w:eastAsia="sr-Latn-RS"/>
         </w:rPr>
       </w:pPr>
-      <w:hyperlink w:anchor="_Toc5617893" w:history="1">
+      <w:hyperlink w:anchor="_Toc11949396" w:history="1">
         <w:r>
           <w:rPr>
             <w:rStyle w:val="Hyperlink"/>
@@ -696,7 +720,7 @@
             <w:noProof/>
             <w:webHidden/>
           </w:rPr>
-          <w:instrText xml:space="preserve"> PAGEREF _Toc5617893 \h </w:instrText>
+          <w:instrText xml:space="preserve"> PAGEREF _Toc11949396 \h </w:instrText>
         </w:r>
         <w:r>
           <w:rPr>
@@ -741,7 +765,7 @@
           <w:lang w:val="sr-Latn-RS" w:eastAsia="sr-Latn-RS"/>
         </w:rPr>
       </w:pPr>
-      <w:hyperlink w:anchor="_Toc5617894" w:history="1">
+      <w:hyperlink w:anchor="_Toc11949397" w:history="1">
         <w:r>
           <w:rPr>
             <w:rStyle w:val="Hyperlink"/>
@@ -786,7 +810,7 @@
             <w:noProof/>
             <w:webHidden/>
           </w:rPr>
-          <w:instrText xml:space="preserve"> PAGEREF _Toc5617894 \h </w:instrText>
+          <w:instrText xml:space="preserve"> PAGEREF _Toc11949397 \h </w:instrText>
         </w:r>
         <w:r>
           <w:rPr>
@@ -831,7 +855,7 @@
           <w:lang w:val="sr-Latn-RS" w:eastAsia="sr-Latn-RS"/>
         </w:rPr>
       </w:pPr>
-      <w:hyperlink w:anchor="_Toc5617895" w:history="1">
+      <w:hyperlink w:anchor="_Toc11949398" w:history="1">
         <w:r>
           <w:rPr>
             <w:rStyle w:val="Hyperlink"/>
@@ -876,7 +900,7 @@
             <w:noProof/>
             <w:webHidden/>
           </w:rPr>
-          <w:instrText xml:space="preserve"> PAGEREF _Toc5617895 \h </w:instrText>
+          <w:instrText xml:space="preserve"> PAGEREF _Toc11949398 \h </w:instrText>
         </w:r>
         <w:r>
           <w:rPr>
@@ -921,7 +945,7 @@
           <w:lang w:val="sr-Latn-RS" w:eastAsia="sr-Latn-RS"/>
         </w:rPr>
       </w:pPr>
-      <w:hyperlink w:anchor="_Toc5617896" w:history="1">
+      <w:hyperlink w:anchor="_Toc11949399" w:history="1">
         <w:r>
           <w:rPr>
             <w:rStyle w:val="Hyperlink"/>
@@ -966,7 +990,7 @@
             <w:noProof/>
             <w:webHidden/>
           </w:rPr>
-          <w:instrText xml:space="preserve"> PAGEREF _Toc5617896 \h </w:instrText>
+          <w:instrText xml:space="preserve"> PAGEREF _Toc11949399 \h </w:instrText>
         </w:r>
         <w:r>
           <w:rPr>
@@ -1011,7 +1035,7 @@
           <w:lang w:val="sr-Latn-RS" w:eastAsia="sr-Latn-RS"/>
         </w:rPr>
       </w:pPr>
-      <w:hyperlink w:anchor="_Toc5617897" w:history="1">
+      <w:hyperlink w:anchor="_Toc11949400" w:history="1">
         <w:r>
           <w:rPr>
             <w:rStyle w:val="Hyperlink"/>
@@ -1056,7 +1080,7 @@
             <w:noProof/>
             <w:webHidden/>
           </w:rPr>
-          <w:instrText xml:space="preserve"> PAGEREF _Toc5617897 \h </w:instrText>
+          <w:instrText xml:space="preserve"> PAGEREF _Toc11949400 \h </w:instrText>
         </w:r>
         <w:r>
           <w:rPr>
@@ -1101,7 +1125,7 @@
           <w:lang w:val="sr-Latn-RS" w:eastAsia="sr-Latn-RS"/>
         </w:rPr>
       </w:pPr>
-      <w:hyperlink w:anchor="_Toc5617898" w:history="1">
+      <w:hyperlink w:anchor="_Toc11949401" w:history="1">
         <w:r>
           <w:rPr>
             <w:rStyle w:val="Hyperlink"/>
@@ -1146,7 +1170,7 @@
             <w:noProof/>
             <w:webHidden/>
           </w:rPr>
-          <w:instrText xml:space="preserve"> PAGEREF _Toc5617898 \h </w:instrText>
+          <w:instrText xml:space="preserve"> PAGEREF _Toc11949401 \h </w:instrText>
         </w:r>
         <w:r>
           <w:rPr>
@@ -1191,7 +1215,7 @@
           <w:lang w:val="sr-Latn-RS" w:eastAsia="sr-Latn-RS"/>
         </w:rPr>
       </w:pPr>
-      <w:hyperlink w:anchor="_Toc5617899" w:history="1">
+      <w:hyperlink w:anchor="_Toc11949402" w:history="1">
         <w:r>
           <w:rPr>
             <w:rStyle w:val="Hyperlink"/>
@@ -1236,7 +1260,7 @@
             <w:noProof/>
             <w:webHidden/>
           </w:rPr>
-          <w:instrText xml:space="preserve"> PAGEREF _Toc5617899 \h </w:instrText>
+          <w:instrText xml:space="preserve"> PAGEREF _Toc11949402 \h </w:instrText>
         </w:r>
         <w:r>
           <w:rPr>
@@ -1281,7 +1305,7 @@
           <w:lang w:val="sr-Latn-RS" w:eastAsia="sr-Latn-RS"/>
         </w:rPr>
       </w:pPr>
-      <w:hyperlink w:anchor="_Toc5617900" w:history="1">
+      <w:hyperlink w:anchor="_Toc11949403" w:history="1">
         <w:r>
           <w:rPr>
             <w:rStyle w:val="Hyperlink"/>
@@ -1324,7 +1348,7 @@
             <w:noProof/>
             <w:webHidden/>
           </w:rPr>
-          <w:instrText xml:space="preserve"> PAGEREF _Toc5617900 \h </w:instrText>
+          <w:instrText xml:space="preserve"> PAGEREF _Toc11949403 \h </w:instrText>
         </w:r>
         <w:r>
           <w:rPr>
@@ -1369,7 +1393,7 @@
           <w:lang w:val="sr-Latn-RS" w:eastAsia="sr-Latn-RS"/>
         </w:rPr>
       </w:pPr>
-      <w:hyperlink w:anchor="_Toc5617901" w:history="1">
+      <w:hyperlink w:anchor="_Toc11949404" w:history="1">
         <w:r>
           <w:rPr>
             <w:rStyle w:val="Hyperlink"/>
@@ -1414,7 +1438,7 @@
             <w:noProof/>
             <w:webHidden/>
           </w:rPr>
-          <w:instrText xml:space="preserve"> PAGEREF _Toc5617901 \h </w:instrText>
+          <w:instrText xml:space="preserve"> PAGEREF _Toc11949404 \h </w:instrText>
         </w:r>
         <w:r>
           <w:rPr>
@@ -1459,7 +1483,7 @@
           <w:lang w:val="sr-Latn-RS" w:eastAsia="sr-Latn-RS"/>
         </w:rPr>
       </w:pPr>
-      <w:hyperlink w:anchor="_Toc5617902" w:history="1">
+      <w:hyperlink w:anchor="_Toc11949405" w:history="1">
         <w:r>
           <w:rPr>
             <w:rStyle w:val="Hyperlink"/>
@@ -1504,7 +1528,97 @@
             <w:noProof/>
             <w:webHidden/>
           </w:rPr>
-          <w:instrText xml:space="preserve"> PAGEREF _Toc5617902 \h </w:instrText>
+          <w:instrText xml:space="preserve"> PAGEREF _Toc11949405 \h </w:instrText>
+        </w:r>
+        <w:r>
+          <w:rPr>
+            <w:noProof/>
+            <w:webHidden/>
+          </w:rPr>
+        </w:r>
+        <w:r>
+          <w:rPr>
+            <w:noProof/>
+            <w:webHidden/>
+          </w:rPr>
+          <w:fldChar w:fldCharType="separate"/>
+        </w:r>
+        <w:r>
+          <w:rPr>
+            <w:noProof/>
+            <w:webHidden/>
+          </w:rPr>
+          <w:t>6</w:t>
+        </w:r>
+        <w:r>
+          <w:rPr>
+            <w:noProof/>
+            <w:webHidden/>
+          </w:rPr>
+          <w:fldChar w:fldCharType="end"/>
+        </w:r>
+      </w:hyperlink>
+    </w:p>
+    <w:p>
+      <w:pPr>
+        <w:pStyle w:val="TOC3"/>
+        <w:tabs>
+          <w:tab w:val="left" w:pos="1540"/>
+          <w:tab w:val="right" w:pos="9396"/>
+        </w:tabs>
+        <w:rPr>
+          <w:rFonts w:asciiTheme="minorHAnsi" w:eastAsiaTheme="minorEastAsia" w:hAnsiTheme="minorHAnsi"/>
+          <w:noProof/>
+          <w:sz w:val="22"/>
+          <w:lang w:val="sr-Latn-RS" w:eastAsia="sr-Latn-RS"/>
+        </w:rPr>
+      </w:pPr>
+      <w:hyperlink w:anchor="_Toc11949406" w:history="1">
+        <w:r>
+          <w:rPr>
+            <w:rStyle w:val="Hyperlink"/>
+            <w:noProof/>
+            <w:lang w:val="sr-Latn-RS"/>
+          </w:rPr>
+          <w:t>2.2.4</w:t>
+        </w:r>
+        <w:r>
+          <w:rPr>
+            <w:rFonts w:asciiTheme="minorHAnsi" w:eastAsiaTheme="minorEastAsia" w:hAnsiTheme="minorHAnsi"/>
+            <w:noProof/>
+            <w:sz w:val="22"/>
+            <w:lang w:val="sr-Latn-RS" w:eastAsia="sr-Latn-RS"/>
+          </w:rPr>
+          <w:tab/>
+        </w:r>
+        <w:r>
+          <w:rPr>
+            <w:rStyle w:val="Hyperlink"/>
+            <w:noProof/>
+            <w:lang w:val="sr-Latn-RS"/>
+          </w:rPr>
+          <w:t>Korisnik nije popunio jedno ili više polja</w:t>
+        </w:r>
+        <w:r>
+          <w:rPr>
+            <w:noProof/>
+            <w:webHidden/>
+          </w:rPr>
+          <w:tab/>
+        </w:r>
+        <w:r>
+          <w:rPr>
+            <w:noProof/>
+            <w:webHidden/>
+          </w:rPr>
+          <w:fldChar w:fldCharType="begin"/>
+        </w:r>
+        <w:r>
+          <w:rPr>
+            <w:noProof/>
+            <w:webHidden/>
+          </w:rPr>
+          <w:instrText xml:space="preserve"> PAGEREF _Toc11949406 \h </w:instrText>
         </w:r>
         <w:r>
           <w:rPr>
@@ -1549,7 +1663,7 @@
           <w:lang w:val="sr-Latn-RS" w:eastAsia="sr-Latn-RS"/>
         </w:rPr>
       </w:pPr>
-      <w:hyperlink w:anchor="_Toc5617903" w:history="1">
+      <w:hyperlink w:anchor="_Toc11949407" w:history="1">
         <w:r>
           <w:rPr>
             <w:rStyle w:val="Hyperlink"/>
@@ -1594,7 +1708,7 @@
             <w:noProof/>
             <w:webHidden/>
           </w:rPr>
-          <w:instrText xml:space="preserve"> PAGEREF _Toc5617903 \h </w:instrText>
+          <w:instrText xml:space="preserve"> PAGEREF _Toc11949407 \h </w:instrText>
         </w:r>
         <w:r>
           <w:rPr>
@@ -1639,7 +1753,7 @@
           <w:lang w:val="sr-Latn-RS" w:eastAsia="sr-Latn-RS"/>
         </w:rPr>
       </w:pPr>
-      <w:hyperlink w:anchor="_Toc5617904" w:history="1">
+      <w:hyperlink w:anchor="_Toc11949408" w:history="1">
         <w:r>
           <w:rPr>
             <w:rStyle w:val="Hyperlink"/>
@@ -1684,7 +1798,7 @@
             <w:noProof/>
             <w:webHidden/>
           </w:rPr>
-          <w:instrText xml:space="preserve"> PAGEREF _Toc5617904 \h </w:instrText>
+          <w:instrText xml:space="preserve"> PAGEREF _Toc11949408 \h </w:instrText>
         </w:r>
         <w:r>
           <w:rPr>
@@ -1729,7 +1843,7 @@
           <w:lang w:val="sr-Latn-RS" w:eastAsia="sr-Latn-RS"/>
         </w:rPr>
       </w:pPr>
-      <w:hyperlink w:anchor="_Toc5617905" w:history="1">
+      <w:hyperlink w:anchor="_Toc11949409" w:history="1">
         <w:r>
           <w:rPr>
             <w:rStyle w:val="Hyperlink"/>
@@ -1774,7 +1888,7 @@
             <w:noProof/>
             <w:webHidden/>
           </w:rPr>
-          <w:instrText xml:space="preserve"> PAGEREF _Toc5617905 \h </w:instrText>
+          <w:instrText xml:space="preserve"> PAGEREF _Toc11949409 \h </w:instrText>
         </w:r>
         <w:r>
           <w:rPr>
@@ -1830,37 +1944,35 @@
         </w:rPr>
         <w:br w:type="page"/>
       </w:r>
-      <w:bookmarkStart w:id="0" w:name="_GoBack"/>
-      <w:bookmarkEnd w:id="0"/>
     </w:p>
     <w:p>
       <w:pPr>
         <w:pStyle w:val="Heading1"/>
       </w:pPr>
-      <w:bookmarkStart w:id="1" w:name="_Toc5617892"/>
+      <w:bookmarkStart w:id="0" w:name="_Toc11949395"/>
       <w:proofErr w:type="spellStart"/>
       <w:r>
         <w:lastRenderedPageBreak/>
         <w:t>Uvod</w:t>
       </w:r>
+      <w:bookmarkEnd w:id="0"/>
+      <w:proofErr w:type="spellEnd"/>
+    </w:p>
+    <w:p>
+      <w:pPr>
+        <w:pStyle w:val="Heading2"/>
+        <w:rPr>
+          <w:lang w:val="sr-Latn-RS"/>
+        </w:rPr>
+      </w:pPr>
+      <w:bookmarkStart w:id="1" w:name="_Toc11949396"/>
+      <w:r>
+        <w:rPr>
+          <w:lang w:val="sr-Latn-RS"/>
+        </w:rPr>
+        <w:t>Rezime</w:t>
+      </w:r>
       <w:bookmarkEnd w:id="1"/>
-      <w:proofErr w:type="spellEnd"/>
-    </w:p>
-    <w:p>
-      <w:pPr>
-        <w:pStyle w:val="Heading2"/>
-        <w:rPr>
-          <w:lang w:val="sr-Latn-RS"/>
-        </w:rPr>
-      </w:pPr>
-      <w:bookmarkStart w:id="2" w:name="_Toc5617893"/>
-      <w:r>
-        <w:rPr>
-          <w:lang w:val="sr-Latn-RS"/>
-        </w:rPr>
-        <w:t>Rezime</w:t>
-      </w:r>
-      <w:bookmarkEnd w:id="2"/>
     </w:p>
     <w:p>
       <w:pPr>
@@ -1928,14 +2040,14 @@
           <w:lang w:val="sr-Latn-RS"/>
         </w:rPr>
       </w:pPr>
-      <w:bookmarkStart w:id="3" w:name="_Toc5617894"/>
+      <w:bookmarkStart w:id="2" w:name="_Toc11949397"/>
       <w:r>
         <w:rPr>
           <w:lang w:val="sr-Latn-RS"/>
         </w:rPr>
         <w:t>Namena dokumenta i ciljne grupe</w:t>
       </w:r>
-      <w:bookmarkEnd w:id="3"/>
+      <w:bookmarkEnd w:id="2"/>
     </w:p>
     <w:p>
       <w:pPr>
@@ -1965,14 +2077,14 @@
           <w:lang w:val="sr-Latn-RS"/>
         </w:rPr>
       </w:pPr>
-      <w:bookmarkStart w:id="4" w:name="_Toc5617895"/>
+      <w:bookmarkStart w:id="3" w:name="_Toc11949398"/>
       <w:r>
         <w:rPr>
           <w:lang w:val="sr-Latn-RS"/>
         </w:rPr>
         <w:t>Reference</w:t>
       </w:r>
-      <w:bookmarkEnd w:id="4"/>
+      <w:bookmarkEnd w:id="3"/>
     </w:p>
     <w:p>
       <w:pPr>
@@ -2017,14 +2129,14 @@
           <w:lang w:val="sr-Latn-RS"/>
         </w:rPr>
       </w:pPr>
-      <w:bookmarkStart w:id="5" w:name="_Toc5617896"/>
+      <w:bookmarkStart w:id="4" w:name="_Toc11949399"/>
       <w:r>
         <w:rPr>
           <w:lang w:val="sr-Latn-RS"/>
         </w:rPr>
         <w:t>Otvorena pitanja</w:t>
       </w:r>
-      <w:bookmarkEnd w:id="5"/>
+      <w:bookmarkEnd w:id="4"/>
     </w:p>
     <w:tbl>
       <w:tblPr>
@@ -2172,7 +2284,7 @@
           <w:lang w:val="sr-Latn-RS"/>
         </w:rPr>
       </w:pPr>
-      <w:bookmarkStart w:id="6" w:name="_Toc5617897"/>
+      <w:bookmarkStart w:id="5" w:name="_Toc11949400"/>
       <w:r>
         <w:rPr>
           <w:lang w:val="sr-Latn-RS"/>
@@ -2185,23 +2297,23 @@
         </w:rPr>
         <w:t>izmene profila restorana</w:t>
       </w:r>
+      <w:bookmarkEnd w:id="5"/>
+    </w:p>
+    <w:p>
+      <w:pPr>
+        <w:pStyle w:val="Heading2"/>
+        <w:rPr>
+          <w:lang w:val="sr-Latn-RS"/>
+        </w:rPr>
+      </w:pPr>
+      <w:bookmarkStart w:id="6" w:name="_Toc11949401"/>
+      <w:r>
+        <w:rPr>
+          <w:lang w:val="sr-Latn-RS"/>
+        </w:rPr>
+        <w:t>Kratak opis</w:t>
+      </w:r>
       <w:bookmarkEnd w:id="6"/>
-    </w:p>
-    <w:p>
-      <w:pPr>
-        <w:pStyle w:val="Heading2"/>
-        <w:rPr>
-          <w:lang w:val="sr-Latn-RS"/>
-        </w:rPr>
-      </w:pPr>
-      <w:bookmarkStart w:id="7" w:name="_Toc5617898"/>
-      <w:r>
-        <w:rPr>
-          <w:lang w:val="sr-Latn-RS"/>
-        </w:rPr>
-        <w:t>Kratak opis</w:t>
-      </w:r>
-      <w:bookmarkEnd w:id="7"/>
     </w:p>
     <w:p>
       <w:pPr>
@@ -2231,65 +2343,65 @@
           <w:lang w:val="sr-Latn-RS"/>
         </w:rPr>
       </w:pPr>
-      <w:bookmarkStart w:id="8" w:name="_Toc5617899"/>
+      <w:bookmarkStart w:id="7" w:name="_Toc11949402"/>
       <w:r>
         <w:rPr>
           <w:lang w:val="sr-Latn-RS"/>
         </w:rPr>
         <w:t>Tok događaja</w:t>
       </w:r>
+      <w:bookmarkEnd w:id="7"/>
+    </w:p>
+    <w:p>
+      <w:pPr>
+        <w:pStyle w:val="Heading3"/>
+      </w:pPr>
+      <w:bookmarkStart w:id="8" w:name="_Toc11949403"/>
+      <w:proofErr w:type="spellStart"/>
+      <w:r>
+        <w:t>Korisnik</w:t>
+      </w:r>
+      <w:proofErr w:type="spellEnd"/>
+      <w:r>
+        <w:t xml:space="preserve"> </w:t>
+      </w:r>
+      <w:proofErr w:type="spellStart"/>
+      <w:r>
+        <w:t>uspešno</w:t>
+      </w:r>
+      <w:proofErr w:type="spellEnd"/>
+      <w:r>
+        <w:t xml:space="preserve"> </w:t>
+      </w:r>
+      <w:proofErr w:type="spellStart"/>
+      <w:r>
+        <w:t>vrši</w:t>
+      </w:r>
+      <w:proofErr w:type="spellEnd"/>
+      <w:r>
+        <w:t xml:space="preserve"> </w:t>
+      </w:r>
+      <w:proofErr w:type="spellStart"/>
+      <w:r>
+        <w:t>izmene</w:t>
+      </w:r>
+      <w:proofErr w:type="spellEnd"/>
+      <w:r>
+        <w:t xml:space="preserve"> </w:t>
+      </w:r>
+      <w:proofErr w:type="spellStart"/>
+      <w:r>
+        <w:t>na</w:t>
+      </w:r>
+      <w:proofErr w:type="spellEnd"/>
+      <w:r>
+        <w:t xml:space="preserve"> </w:t>
+      </w:r>
+      <w:proofErr w:type="spellStart"/>
+      <w:r>
+        <w:t>profilu</w:t>
+      </w:r>
       <w:bookmarkEnd w:id="8"/>
-    </w:p>
-    <w:p>
-      <w:pPr>
-        <w:pStyle w:val="Heading3"/>
-      </w:pPr>
-      <w:bookmarkStart w:id="9" w:name="_Toc5617900"/>
-      <w:proofErr w:type="spellStart"/>
-      <w:r>
-        <w:t>Korisnik</w:t>
-      </w:r>
-      <w:proofErr w:type="spellEnd"/>
-      <w:r>
-        <w:t xml:space="preserve"> </w:t>
-      </w:r>
-      <w:proofErr w:type="spellStart"/>
-      <w:r>
-        <w:t>uspešno</w:t>
-      </w:r>
-      <w:proofErr w:type="spellEnd"/>
-      <w:r>
-        <w:t xml:space="preserve"> </w:t>
-      </w:r>
-      <w:proofErr w:type="spellStart"/>
-      <w:r>
-        <w:t>vrši</w:t>
-      </w:r>
-      <w:proofErr w:type="spellEnd"/>
-      <w:r>
-        <w:t xml:space="preserve"> </w:t>
-      </w:r>
-      <w:proofErr w:type="spellStart"/>
-      <w:r>
-        <w:t>izmene</w:t>
-      </w:r>
-      <w:proofErr w:type="spellEnd"/>
-      <w:r>
-        <w:t xml:space="preserve"> </w:t>
-      </w:r>
-      <w:proofErr w:type="spellStart"/>
-      <w:r>
-        <w:t>na</w:t>
-      </w:r>
-      <w:proofErr w:type="spellEnd"/>
-      <w:r>
-        <w:t xml:space="preserve"> </w:t>
-      </w:r>
-      <w:proofErr w:type="spellStart"/>
-      <w:r>
-        <w:t>profilu</w:t>
-      </w:r>
-      <w:bookmarkEnd w:id="9"/>
       <w:proofErr w:type="spellEnd"/>
     </w:p>
     <w:p>
@@ -2984,6 +3096,41 @@
     </w:p>
     <w:p>
       <w:pPr>
+        <w:pStyle w:val="ListParagraph"/>
+        <w:numPr>
+          <w:ilvl w:val="0"/>
+          <w:numId w:val="23"/>
+        </w:numPr>
+      </w:pPr>
+      <w:proofErr w:type="spellStart"/>
+      <w:r>
+        <w:t>Korisnik</w:t>
+      </w:r>
+      <w:proofErr w:type="spellEnd"/>
+      <w:r>
+        <w:t xml:space="preserve"> </w:t>
+      </w:r>
+      <w:proofErr w:type="spellStart"/>
+      <w:r>
+        <w:t>pritiska</w:t>
+      </w:r>
+      <w:proofErr w:type="spellEnd"/>
+      <w:r>
+        <w:t xml:space="preserve"> </w:t>
+      </w:r>
+      <w:proofErr w:type="spellStart"/>
+      <w:r>
+        <w:t>dugme</w:t>
+      </w:r>
+      <w:proofErr w:type="spellEnd"/>
+      <w:r>
+        <w:t xml:space="preserve"> “Open”</w:t>
+      </w:r>
+      <w:bookmarkStart w:id="9" w:name="_GoBack"/>
+      <w:bookmarkEnd w:id="9"/>
+    </w:p>
+    <w:p>
+      <w:pPr>
         <w:ind w:left="2160"/>
         <w:rPr>
           <w:lang w:val="sr-Latn-RS"/>
@@ -3003,7 +3150,7 @@
           <w:lang w:val="sr-Latn-RS"/>
         </w:rPr>
       </w:pPr>
-      <w:bookmarkStart w:id="10" w:name="_Toc5617901"/>
+      <w:bookmarkStart w:id="10" w:name="_Toc11949404"/>
       <w:r>
         <w:rPr>
           <w:lang w:val="sr-Latn-RS"/>
@@ -3075,7 +3222,14 @@
         <w:rPr>
           <w:lang w:val="sr-Latn-RS"/>
         </w:rPr>
-        <w:t>, pri čemu sva polja forme ostaju popunjena kao što je popunjeno akcijom 1</w:t>
+        <w:t xml:space="preserve">, pri </w:t>
+      </w:r>
+      <w:r>
+        <w:rPr>
+          <w:lang w:val="sr-Latn-RS"/>
+        </w:rPr>
+        <w:lastRenderedPageBreak/>
+        <w:t>čemu sva polja forme ostaju popunjena kao što je popunjeno akcijom 1</w:t>
       </w:r>
     </w:p>
     <w:p>
@@ -3085,12 +3239,11 @@
           <w:lang w:val="sr-Latn-RS"/>
         </w:rPr>
       </w:pPr>
-      <w:bookmarkStart w:id="11" w:name="_Toc5617902"/>
-      <w:r>
-        <w:rPr>
-          <w:lang w:val="sr-Latn-RS"/>
-        </w:rPr>
-        <w:lastRenderedPageBreak/>
+      <w:bookmarkStart w:id="11" w:name="_Toc11949405"/>
+      <w:r>
+        <w:rPr>
+          <w:lang w:val="sr-Latn-RS"/>
+        </w:rPr>
         <w:t xml:space="preserve">Korisnik je uneo </w:t>
       </w:r>
       <w:r>
@@ -3124,6 +3277,12 @@
         </w:rPr>
         <w:t>1-4 su iste kao koraci u scenariju 2.2.1, s tim što uneta lozinka nije odgovarajućeg formata</w:t>
       </w:r>
+      <w:r>
+        <w:rPr>
+          <w:lang w:val="sr-Latn-RS"/>
+        </w:rPr>
+        <w:t xml:space="preserve"> (minimalna dužina je 4 karaktera, a maksimalna 20)</w:t>
+      </w:r>
     </w:p>
     <w:p>
       <w:pPr>
@@ -3169,19 +3328,89 @@
     </w:p>
     <w:p>
       <w:pPr>
+        <w:pStyle w:val="Heading3"/>
+        <w:rPr>
+          <w:lang w:val="sr-Latn-RS"/>
+        </w:rPr>
+      </w:pPr>
+      <w:bookmarkStart w:id="12" w:name="_Toc11949406"/>
+      <w:r>
+        <w:rPr>
+          <w:lang w:val="sr-Latn-RS"/>
+        </w:rPr>
+        <w:t>Korisnik nije popunio jedno ili više polja</w:t>
+      </w:r>
+      <w:bookmarkEnd w:id="12"/>
+    </w:p>
+    <w:p>
+      <w:pPr>
+        <w:pStyle w:val="ListParagraph"/>
+        <w:numPr>
+          <w:ilvl w:val="0"/>
+          <w:numId w:val="24"/>
+        </w:numPr>
+        <w:rPr>
+          <w:lang w:val="sr-Latn-RS"/>
+        </w:rPr>
+      </w:pPr>
+      <w:r>
+        <w:rPr>
+          <w:lang w:val="sr-Latn-RS"/>
+        </w:rPr>
+        <w:t>Akcije 1-4 su iste kao u scenariju 2.2.1, s tim što je korisinik obrisao sadržaj jednog ili više polja</w:t>
+      </w:r>
+    </w:p>
+    <w:p>
+      <w:pPr>
+        <w:pStyle w:val="ListParagraph"/>
+        <w:numPr>
+          <w:ilvl w:val="0"/>
+          <w:numId w:val="24"/>
+        </w:numPr>
+        <w:rPr>
+          <w:lang w:val="sr-Latn-RS"/>
+        </w:rPr>
+      </w:pPr>
+      <w:r>
+        <w:rPr>
+          <w:lang w:val="sr-Latn-RS"/>
+        </w:rPr>
+        <w:t>Sistem proverava unete podatke</w:t>
+      </w:r>
+    </w:p>
+    <w:p>
+      <w:pPr>
+        <w:pStyle w:val="ListParagraph"/>
+        <w:numPr>
+          <w:ilvl w:val="0"/>
+          <w:numId w:val="24"/>
+        </w:numPr>
+        <w:rPr>
+          <w:lang w:val="sr-Latn-RS"/>
+        </w:rPr>
+      </w:pPr>
+      <w:r>
+        <w:rPr>
+          <w:lang w:val="sr-Latn-RS"/>
+        </w:rPr>
+        <w:t>Na ekranu se prikazuje poruka koja obaveštava korisnika da jedno ili više polja nije popunjeno</w:t>
+      </w:r>
+    </w:p>
+    <w:p>
+      <w:pPr>
         <w:pStyle w:val="Heading2"/>
         <w:rPr>
           <w:lang w:val="sr-Latn-RS"/>
         </w:rPr>
       </w:pPr>
-      <w:bookmarkStart w:id="12" w:name="_Toc5617903"/>
+      <w:bookmarkStart w:id="13" w:name="_Toc11949407"/>
       <w:r>
         <w:rPr>
           <w:lang w:val="sr-Latn-RS"/>
         </w:rPr>
         <w:t>Posebni zahtevi</w:t>
       </w:r>
-      <w:bookmarkEnd w:id="12"/>
+      <w:bookmarkEnd w:id="13"/>
     </w:p>
     <w:p>
       <w:pPr>
@@ -3204,14 +3433,14 @@
           <w:lang w:val="sr-Latn-RS"/>
         </w:rPr>
       </w:pPr>
-      <w:bookmarkStart w:id="13" w:name="_Toc5617904"/>
+      <w:bookmarkStart w:id="14" w:name="_Toc11949408"/>
       <w:r>
         <w:rPr>
           <w:lang w:val="sr-Latn-RS"/>
         </w:rPr>
         <w:t>Preduslovi</w:t>
       </w:r>
-      <w:bookmarkEnd w:id="13"/>
+      <w:bookmarkEnd w:id="14"/>
     </w:p>
     <w:p>
       <w:pPr>
@@ -3246,14 +3475,14 @@
           <w:lang w:val="sr-Latn-RS"/>
         </w:rPr>
       </w:pPr>
-      <w:bookmarkStart w:id="14" w:name="_Toc5617905"/>
+      <w:bookmarkStart w:id="15" w:name="_Toc11949409"/>
       <w:r>
         <w:rPr>
           <w:lang w:val="sr-Latn-RS"/>
         </w:rPr>
         <w:t>Posledice</w:t>
       </w:r>
-      <w:bookmarkEnd w:id="14"/>
+      <w:bookmarkEnd w:id="15"/>
     </w:p>
     <w:p>
       <w:pPr>
@@ -4147,6 +4376,95 @@
     </w:lvl>
   </w:abstractNum>
   <w:abstractNum w:abstractNumId="8" w15:restartNumberingAfterBreak="0">
+    <w:nsid w:val="2A9263A9"/>
+    <w:multiLevelType w:val="hybridMultilevel"/>
+    <w:tmpl w:val="9D74D642"/>
+    <w:lvl w:ilvl="0" w:tplc="D512C09C">
+      <w:start w:val="1"/>
+      <w:numFmt w:val="decimal"/>
+      <w:lvlText w:val="%1."/>
+      <w:lvlJc w:val="left"/>
+      <w:pPr>
+        <w:ind w:left="2868" w:hanging="360"/>
+      </w:pPr>
+      <w:rPr>
+        <w:rFonts w:hint="default"/>
+      </w:rPr>
+    </w:lvl>
+    <w:lvl w:ilvl="1" w:tplc="241A0019" w:tentative="1">
+      <w:start w:val="1"/>
+      <w:numFmt w:val="lowerLetter"/>
+      <w:lvlText w:val="%2."/>
+      <w:lvlJc w:val="left"/>
+      <w:pPr>
+        <w:ind w:left="3588" w:hanging="360"/>
+      </w:pPr>
+    </w:lvl>
+    <w:lvl w:ilvl="2" w:tplc="241A001B" w:tentative="1">
+      <w:start w:val="1"/>
+      <w:numFmt w:val="lowerRoman"/>
+      <w:lvlText w:val="%3."/>
+      <w:lvlJc w:val="right"/>
+      <w:pPr>
+        <w:ind w:left="4308" w:hanging="180"/>
+      </w:pPr>
+    </w:lvl>
+    <w:lvl w:ilvl="3" w:tplc="241A000F" w:tentative="1">
+      <w:start w:val="1"/>
+      <w:numFmt w:val="decimal"/>
+      <w:lvlText w:val="%4."/>
+      <w:lvlJc w:val="left"/>
+      <w:pPr>
+        <w:ind w:left="5028" w:hanging="360"/>
+      </w:pPr>
+    </w:lvl>
+    <w:lvl w:ilvl="4" w:tplc="241A0019" w:tentative="1">
+      <w:start w:val="1"/>
+      <w:numFmt w:val="lowerLetter"/>
+      <w:lvlText w:val="%5."/>
+      <w:lvlJc w:val="left"/>
+      <w:pPr>
+        <w:ind w:left="5748" w:hanging="360"/>
+      </w:pPr>
+    </w:lvl>
+    <w:lvl w:ilvl="5" w:tplc="241A001B" w:tentative="1">
+      <w:start w:val="1"/>
+      <w:numFmt w:val="lowerRoman"/>
+      <w:lvlText w:val="%6."/>
+      <w:lvlJc w:val="right"/>
+      <w:pPr>
+        <w:ind w:left="6468" w:hanging="180"/>
+      </w:pPr>
+    </w:lvl>
+    <w:lvl w:ilvl="6" w:tplc="241A000F" w:tentative="1">
+      <w:start w:val="1"/>
+      <w:numFmt w:val="decimal"/>
+      <w:lvlText w:val="%7."/>
+      <w:lvlJc w:val="left"/>
+      <w:pPr>
+        <w:ind w:left="7188" w:hanging="360"/>
+      </w:pPr>
+    </w:lvl>
+    <w:lvl w:ilvl="7" w:tplc="241A0019" w:tentative="1">
+      <w:start w:val="1"/>
+      <w:numFmt w:val="lowerLetter"/>
+      <w:lvlText w:val="%8."/>
+      <w:lvlJc w:val="left"/>
+      <w:pPr>
+        <w:ind w:left="7908" w:hanging="360"/>
+      </w:pPr>
+    </w:lvl>
+    <w:lvl w:ilvl="8" w:tplc="241A001B" w:tentative="1">
+      <w:start w:val="1"/>
+      <w:numFmt w:val="lowerRoman"/>
+      <w:lvlText w:val="%9."/>
+      <w:lvlJc w:val="right"/>
+      <w:pPr>
+        <w:ind w:left="8628" w:hanging="180"/>
+      </w:pPr>
+    </w:lvl>
+  </w:abstractNum>
+  <w:abstractNum w:abstractNumId="9" w15:restartNumberingAfterBreak="0">
     <w:nsid w:val="2B481752"/>
     <w:multiLevelType w:val="hybridMultilevel"/>
     <w:tmpl w:val="079E9CD2"/>
@@ -4235,7 +4553,7 @@
       </w:pPr>
     </w:lvl>
   </w:abstractNum>
-  <w:abstractNum w:abstractNumId="9" w15:restartNumberingAfterBreak="0">
+  <w:abstractNum w:abstractNumId="10" w15:restartNumberingAfterBreak="0">
     <w:nsid w:val="2B7678A9"/>
     <w:multiLevelType w:val="hybridMultilevel"/>
     <w:tmpl w:val="BCF462D2"/>
@@ -4324,7 +4642,7 @@
       </w:pPr>
     </w:lvl>
   </w:abstractNum>
-  <w:abstractNum w:abstractNumId="10" w15:restartNumberingAfterBreak="0">
+  <w:abstractNum w:abstractNumId="11" w15:restartNumberingAfterBreak="0">
     <w:nsid w:val="375C0D00"/>
     <w:multiLevelType w:val="hybridMultilevel"/>
     <w:tmpl w:val="CBB09AC6"/>
@@ -4413,7 +4731,7 @@
       </w:pPr>
     </w:lvl>
   </w:abstractNum>
-  <w:abstractNum w:abstractNumId="11" w15:restartNumberingAfterBreak="0">
+  <w:abstractNum w:abstractNumId="12" w15:restartNumberingAfterBreak="0">
     <w:nsid w:val="42F9179F"/>
     <w:multiLevelType w:val="hybridMultilevel"/>
     <w:tmpl w:val="D8F0F2BE"/>
@@ -4499,7 +4817,7 @@
       </w:pPr>
     </w:lvl>
   </w:abstractNum>
-  <w:abstractNum w:abstractNumId="12" w15:restartNumberingAfterBreak="0">
+  <w:abstractNum w:abstractNumId="13" w15:restartNumberingAfterBreak="0">
     <w:nsid w:val="44996E76"/>
     <w:multiLevelType w:val="hybridMultilevel"/>
     <w:tmpl w:val="0776B44A"/>
@@ -4585,7 +4903,7 @@
       </w:pPr>
     </w:lvl>
   </w:abstractNum>
-  <w:abstractNum w:abstractNumId="13" w15:restartNumberingAfterBreak="0">
+  <w:abstractNum w:abstractNumId="14" w15:restartNumberingAfterBreak="0">
     <w:nsid w:val="5C031B12"/>
     <w:multiLevelType w:val="hybridMultilevel"/>
     <w:tmpl w:val="00702BE2"/>
@@ -4671,7 +4989,7 @@
       </w:pPr>
     </w:lvl>
   </w:abstractNum>
-  <w:abstractNum w:abstractNumId="14" w15:restartNumberingAfterBreak="0">
+  <w:abstractNum w:abstractNumId="15" w15:restartNumberingAfterBreak="0">
     <w:nsid w:val="6254694D"/>
     <w:multiLevelType w:val="multilevel"/>
     <w:tmpl w:val="0409001F"/>
@@ -4757,7 +5075,7 @@
       </w:pPr>
     </w:lvl>
   </w:abstractNum>
-  <w:abstractNum w:abstractNumId="15" w15:restartNumberingAfterBreak="0">
+  <w:abstractNum w:abstractNumId="16" w15:restartNumberingAfterBreak="0">
     <w:nsid w:val="69D43DE3"/>
     <w:multiLevelType w:val="hybridMultilevel"/>
     <w:tmpl w:val="F73C77F4"/>
@@ -4846,7 +5164,7 @@
       </w:pPr>
     </w:lvl>
   </w:abstractNum>
-  <w:abstractNum w:abstractNumId="16" w15:restartNumberingAfterBreak="0">
+  <w:abstractNum w:abstractNumId="17" w15:restartNumberingAfterBreak="0">
     <w:nsid w:val="72236779"/>
     <w:multiLevelType w:val="hybridMultilevel"/>
     <w:tmpl w:val="9B70A1A8"/>
@@ -4932,7 +5250,7 @@
       </w:pPr>
     </w:lvl>
   </w:abstractNum>
-  <w:abstractNum w:abstractNumId="17" w15:restartNumberingAfterBreak="0">
+  <w:abstractNum w:abstractNumId="18" w15:restartNumberingAfterBreak="0">
     <w:nsid w:val="72DF1EE6"/>
     <w:multiLevelType w:val="hybridMultilevel"/>
     <w:tmpl w:val="808E55F2"/>
@@ -5021,7 +5339,7 @@
       </w:pPr>
     </w:lvl>
   </w:abstractNum>
-  <w:abstractNum w:abstractNumId="18" w15:restartNumberingAfterBreak="0">
+  <w:abstractNum w:abstractNumId="19" w15:restartNumberingAfterBreak="0">
     <w:nsid w:val="738C166E"/>
     <w:multiLevelType w:val="multilevel"/>
     <w:tmpl w:val="817ABD7A"/>
@@ -5107,7 +5425,7 @@
       </w:pPr>
     </w:lvl>
   </w:abstractNum>
-  <w:abstractNum w:abstractNumId="19" w15:restartNumberingAfterBreak="0">
+  <w:abstractNum w:abstractNumId="20" w15:restartNumberingAfterBreak="0">
     <w:nsid w:val="7ABE1980"/>
     <w:multiLevelType w:val="hybridMultilevel"/>
     <w:tmpl w:val="B5E83C00"/>
@@ -5196,7 +5514,7 @@
       </w:pPr>
     </w:lvl>
   </w:abstractNum>
-  <w:abstractNum w:abstractNumId="20" w15:restartNumberingAfterBreak="0">
+  <w:abstractNum w:abstractNumId="21" w15:restartNumberingAfterBreak="0">
     <w:nsid w:val="7EE57847"/>
     <w:multiLevelType w:val="multilevel"/>
     <w:tmpl w:val="04090025"/>
@@ -5291,7 +5609,7 @@
       </w:pPr>
     </w:lvl>
   </w:abstractNum>
-  <w:abstractNum w:abstractNumId="21" w15:restartNumberingAfterBreak="0">
+  <w:abstractNum w:abstractNumId="22" w15:restartNumberingAfterBreak="0">
     <w:nsid w:val="7F9724DA"/>
     <w:multiLevelType w:val="multilevel"/>
     <w:tmpl w:val="D48EC5E6"/>
@@ -5382,25 +5700,25 @@
     <w:abstractNumId w:val="6"/>
   </w:num>
   <w:num w:numId="2">
-    <w:abstractNumId w:val="11"/>
+    <w:abstractNumId w:val="12"/>
   </w:num>
   <w:num w:numId="3">
-    <w:abstractNumId w:val="16"/>
+    <w:abstractNumId w:val="17"/>
   </w:num>
   <w:num w:numId="4">
-    <w:abstractNumId w:val="13"/>
+    <w:abstractNumId w:val="14"/>
   </w:num>
   <w:num w:numId="5">
     <w:abstractNumId w:val="7"/>
   </w:num>
   <w:num w:numId="6">
-    <w:abstractNumId w:val="14"/>
+    <w:abstractNumId w:val="15"/>
   </w:num>
   <w:num w:numId="7">
-    <w:abstractNumId w:val="18"/>
+    <w:abstractNumId w:val="19"/>
   </w:num>
   <w:num w:numId="8">
-    <w:abstractNumId w:val="18"/>
+    <w:abstractNumId w:val="19"/>
     <w:lvlOverride w:ilvl="0">
       <w:lvl w:ilvl="0">
         <w:start w:val="1"/>
@@ -5529,10 +5847,10 @@
     </w:lvlOverride>
   </w:num>
   <w:num w:numId="9">
-    <w:abstractNumId w:val="21"/>
+    <w:abstractNumId w:val="22"/>
   </w:num>
   <w:num w:numId="10">
-    <w:abstractNumId w:val="20"/>
+    <w:abstractNumId w:val="21"/>
   </w:num>
   <w:num w:numId="11">
     <w:abstractNumId w:val="3"/>
@@ -5547,31 +5865,34 @@
     <w:abstractNumId w:val="0"/>
   </w:num>
   <w:num w:numId="15">
-    <w:abstractNumId w:val="9"/>
+    <w:abstractNumId w:val="10"/>
   </w:num>
   <w:num w:numId="16">
-    <w:abstractNumId w:val="15"/>
+    <w:abstractNumId w:val="16"/>
   </w:num>
   <w:num w:numId="17">
     <w:abstractNumId w:val="4"/>
   </w:num>
   <w:num w:numId="18">
-    <w:abstractNumId w:val="17"/>
+    <w:abstractNumId w:val="18"/>
   </w:num>
   <w:num w:numId="19">
-    <w:abstractNumId w:val="10"/>
+    <w:abstractNumId w:val="11"/>
   </w:num>
   <w:num w:numId="20">
-    <w:abstractNumId w:val="19"/>
+    <w:abstractNumId w:val="20"/>
   </w:num>
   <w:num w:numId="21">
-    <w:abstractNumId w:val="8"/>
+    <w:abstractNumId w:val="9"/>
   </w:num>
   <w:num w:numId="22">
     <w:abstractNumId w:val="2"/>
   </w:num>
   <w:num w:numId="23">
-    <w:abstractNumId w:val="12"/>
+    <w:abstractNumId w:val="13"/>
+  </w:num>
+  <w:num w:numId="24">
+    <w:abstractNumId w:val="8"/>
   </w:num>
 </w:numbering>
 </file>
@@ -6860,7 +7181,7 @@
 </file>
 
 <file path=customXml/itemProps1.xml><?xml version="1.0" encoding="utf-8"?>
-<ds:datastoreItem xmlns:ds="http://schemas.openxmlformats.org/officeDocument/2006/customXml" ds:itemID="{3B161F1B-08AF-4420-960F-C6C12B98799C}">
+<ds:datastoreItem xmlns:ds="http://schemas.openxmlformats.org/officeDocument/2006/customXml" ds:itemID="{8F220031-10A6-42F2-B718-779C9F2BE42E}">
   <ds:schemaRefs>
     <ds:schemaRef ds:uri="http://schemas.openxmlformats.org/officeDocument/2006/bibliography"/>
   </ds:schemaRefs>

</xml_diff>